<commit_message>
fix allocation bug, add parallelisation
</commit_message>
<xml_diff>
--- a/matlab/high_order_finite_different_scheme/Higher order finite difference scheme.docx
+++ b/matlab/high_order_finite_different_scheme/Higher order finite difference scheme.docx
@@ -26,7 +26,6 @@
         <w:t>9 point stencil of the Helmholtz equation</w:t>
       </w:r>
     </w:p>
-    <w:bookmarkStart w:id="0" w:name="_GoBack"/>
     <w:p>
       <w:pPr>
         <w:pStyle w:val="Heading1"/>
@@ -50,6 +49,9 @@
             </m:sSubPr>
             <m:e>
               <m:r>
+                <m:rPr>
+                  <m:sty m:val="bi"/>
+                </m:rPr>
                 <w:rPr>
                   <w:rFonts w:ascii="Cambria Math" w:hAnsi="Cambria Math"/>
                 </w:rPr>
@@ -58,6 +60,9 @@
             </m:e>
             <m:sub>
               <m:r>
+                <m:rPr>
+                  <m:sty m:val="bi"/>
+                </m:rPr>
                 <w:rPr>
                   <w:rFonts w:ascii="Cambria Math" w:hAnsi="Cambria Math"/>
                 </w:rPr>
@@ -66,6 +71,9 @@
             </m:sub>
           </m:sSub>
           <m:r>
+            <m:rPr>
+              <m:sty m:val="bi"/>
+            </m:rPr>
             <w:rPr>
               <w:rFonts w:ascii="Cambria Math" w:hAnsi="Cambria Math"/>
             </w:rPr>
@@ -84,6 +92,9 @@
             </m:dPr>
             <m:e>
               <m:r>
+                <m:rPr>
+                  <m:sty m:val="bi"/>
+                </m:rPr>
                 <w:rPr>
                   <w:rFonts w:ascii="Cambria Math" w:hAnsi="Cambria Math"/>
                 </w:rPr>
@@ -114,6 +125,9 @@
                     </m:sSupPr>
                     <m:e>
                       <m:r>
+                        <m:rPr>
+                          <m:sty m:val="bi"/>
+                        </m:rPr>
                         <w:rPr>
                           <w:rFonts w:ascii="Cambria Math" w:hAnsi="Cambria Math"/>
                         </w:rPr>
@@ -122,6 +136,9 @@
                     </m:e>
                     <m:sup>
                       <m:r>
+                        <m:rPr>
+                          <m:sty m:val="bi"/>
+                        </m:rPr>
                         <w:rPr>
                           <w:rFonts w:ascii="Cambria Math" w:hAnsi="Cambria Math"/>
                         </w:rPr>
@@ -142,6 +159,9 @@
                     </m:sSupPr>
                     <m:e>
                       <m:r>
+                        <m:rPr>
+                          <m:sty m:val="bi"/>
+                        </m:rPr>
                         <w:rPr>
                           <w:rFonts w:ascii="Cambria Math" w:hAnsi="Cambria Math"/>
                         </w:rPr>
@@ -150,6 +170,9 @@
                     </m:e>
                     <m:sup>
                       <m:r>
+                        <m:rPr>
+                          <m:sty m:val="bi"/>
+                        </m:rPr>
                         <w:rPr>
                           <w:rFonts w:ascii="Cambria Math" w:hAnsi="Cambria Math"/>
                         </w:rPr>
@@ -160,6 +183,9 @@
                 </m:num>
                 <m:den>
                   <m:r>
+                    <m:rPr>
+                      <m:sty m:val="bi"/>
+                    </m:rPr>
                     <w:rPr>
                       <w:rFonts w:ascii="Cambria Math" w:hAnsi="Cambria Math"/>
                     </w:rPr>
@@ -168,6 +194,9 @@
                 </m:den>
               </m:f>
               <m:r>
+                <m:rPr>
+                  <m:sty m:val="bi"/>
+                </m:rPr>
                 <w:rPr>
                   <w:rFonts w:ascii="Cambria Math" w:hAnsi="Cambria Math"/>
                 </w:rPr>
@@ -198,6 +227,9 @@
                     </m:sSupPr>
                     <m:e>
                       <m:r>
+                        <m:rPr>
+                          <m:sty m:val="bi"/>
+                        </m:rPr>
                         <w:rPr>
                           <w:rFonts w:ascii="Cambria Math" w:hAnsi="Cambria Math"/>
                         </w:rPr>
@@ -206,6 +238,9 @@
                     </m:e>
                     <m:sup>
                       <m:r>
+                        <m:rPr>
+                          <m:sty m:val="bi"/>
+                        </m:rPr>
                         <w:rPr>
                           <w:rFonts w:ascii="Cambria Math" w:hAnsi="Cambria Math"/>
                         </w:rPr>
@@ -226,6 +261,9 @@
                     </m:sSupPr>
                     <m:e>
                       <m:r>
+                        <m:rPr>
+                          <m:sty m:val="bi"/>
+                        </m:rPr>
                         <w:rPr>
                           <w:rFonts w:ascii="Cambria Math" w:hAnsi="Cambria Math"/>
                         </w:rPr>
@@ -234,6 +272,9 @@
                     </m:e>
                     <m:sup>
                       <m:r>
+                        <m:rPr>
+                          <m:sty m:val="bi"/>
+                        </m:rPr>
                         <w:rPr>
                           <w:rFonts w:ascii="Cambria Math" w:hAnsi="Cambria Math"/>
                         </w:rPr>
@@ -244,6 +285,9 @@
                 </m:num>
                 <m:den>
                   <m:r>
+                    <m:rPr>
+                      <m:sty m:val="bi"/>
+                    </m:rPr>
                     <w:rPr>
                       <w:rFonts w:ascii="Cambria Math" w:hAnsi="Cambria Math"/>
                     </w:rPr>
@@ -266,6 +310,9 @@
             </m:sSubPr>
             <m:e>
               <m:r>
+                <m:rPr>
+                  <m:sty m:val="bi"/>
+                </m:rPr>
                 <w:rPr>
                   <w:rFonts w:ascii="Cambria Math" w:hAnsi="Cambria Math"/>
                 </w:rPr>
@@ -274,6 +321,9 @@
             </m:e>
             <m:sub>
               <m:r>
+                <m:rPr>
+                  <m:sty m:val="bi"/>
+                </m:rPr>
                 <w:rPr>
                   <w:rFonts w:ascii="Cambria Math" w:hAnsi="Cambria Math"/>
                 </w:rPr>
@@ -282,6 +332,9 @@
             </m:sub>
           </m:sSub>
           <m:r>
+            <m:rPr>
+              <m:sty m:val="bi"/>
+            </m:rPr>
             <w:rPr>
               <w:rFonts w:ascii="Cambria Math" w:hAnsi="Cambria Math"/>
             </w:rPr>
@@ -300,6 +353,9 @@
             </m:sSubPr>
             <m:e>
               <m:r>
+                <m:rPr>
+                  <m:sty m:val="bi"/>
+                </m:rPr>
                 <w:rPr>
                   <w:rFonts w:ascii="Cambria Math" w:hAnsi="Cambria Math"/>
                 </w:rPr>
@@ -308,6 +364,9 @@
             </m:e>
             <m:sub>
               <m:r>
+                <m:rPr>
+                  <m:sty m:val="bi"/>
+                </m:rPr>
                 <w:rPr>
                   <w:rFonts w:ascii="Cambria Math" w:hAnsi="Cambria Math"/>
                 </w:rPr>
@@ -316,6 +375,9 @@
             </m:sub>
           </m:sSub>
           <m:r>
+            <m:rPr>
+              <m:sty m:val="bi"/>
+            </m:rPr>
             <w:rPr>
               <w:rFonts w:ascii="Cambria Math" w:hAnsi="Cambria Math"/>
             </w:rPr>
@@ -324,7 +386,6 @@
         </m:oMath>
       </m:oMathPara>
     </w:p>
-    <w:bookmarkEnd w:id="0"/>
     <w:p>
       <w:pPr>
         <w:pStyle w:val="Heading1"/>
@@ -2279,8 +2340,10 @@
                 <w:b/>
                 <w:bCs/>
               </w:rPr>
-              <w:t>5</w:t>
+              <w:t>6</w:t>
             </w:r>
+            <w:bookmarkStart w:id="0" w:name="_GoBack"/>
+            <w:bookmarkEnd w:id="0"/>
             <w:r>
               <w:rPr>
                 <w:b/>
@@ -2845,7 +2908,18 @@
                         <w:sz w:val="24"/>
                         <w:szCs w:val="24"/>
                       </w:rPr>
-                      <m:t>3-2δ</m:t>
+                      <m:t>3-2</m:t>
+                    </m:r>
+                    <m:r>
+                      <m:rPr>
+                        <m:sty m:val="bi"/>
+                      </m:rPr>
+                      <w:rPr>
+                        <w:rFonts w:ascii="Cambria Math" w:hAnsi="Cambria Math"/>
+                        <w:sz w:val="24"/>
+                        <w:szCs w:val="24"/>
+                      </w:rPr>
+                      <m:t>δ</m:t>
                     </m:r>
                     <m:ctrlPr>
                       <w:rPr>
@@ -6686,531 +6760,6 @@
 </w:styles>
 </file>
 
-<file path=word/glossary/document.xml><?xml version="1.0" encoding="utf-8"?>
-<w:glossaryDocument xmlns:wpc="http://schemas.microsoft.com/office/word/2010/wordprocessingCanvas" xmlns:mc="http://schemas.openxmlformats.org/markup-compatibility/2006" xmlns:o="urn:schemas-microsoft-com:office:office" xmlns:r="http://schemas.openxmlformats.org/officeDocument/2006/relationships" xmlns:m="http://schemas.openxmlformats.org/officeDocument/2006/math" xmlns:v="urn:schemas-microsoft-com:vml" xmlns:wp14="http://schemas.microsoft.com/office/word/2010/wordprocessingDrawing" xmlns:wp="http://schemas.openxmlformats.org/drawingml/2006/wordprocessingDrawing" xmlns:w10="urn:schemas-microsoft-com:office:word" xmlns:w="http://schemas.openxmlformats.org/wordprocessingml/2006/main" xmlns:w14="http://schemas.microsoft.com/office/word/2010/wordml" xmlns:wpg="http://schemas.microsoft.com/office/word/2010/wordprocessingGroup" xmlns:wpi="http://schemas.microsoft.com/office/word/2010/wordprocessingInk" xmlns:wne="http://schemas.microsoft.com/office/word/2006/wordml" xmlns:wps="http://schemas.microsoft.com/office/word/2010/wordprocessingShape" mc:Ignorable="w14 wp14"/>
-</file>
-
-<file path=word/glossary/fontTable.xml><?xml version="1.0" encoding="utf-8"?>
-<w:fonts xmlns:mc="http://schemas.openxmlformats.org/markup-compatibility/2006" xmlns:r="http://schemas.openxmlformats.org/officeDocument/2006/relationships" xmlns:w="http://schemas.openxmlformats.org/wordprocessingml/2006/main" xmlns:w14="http://schemas.microsoft.com/office/word/2010/wordml" mc:Ignorable="w14">
-  <w:font w:name="Calibri">
-    <w:panose1 w:val="020F0502020204030204"/>
-    <w:charset w:val="00"/>
-    <w:family w:val="swiss"/>
-    <w:pitch w:val="variable"/>
-    <w:sig w:usb0="E00002FF" w:usb1="4000ACFF" w:usb2="00000001" w:usb3="00000000" w:csb0="0000019F" w:csb1="00000000"/>
-  </w:font>
-  <w:font w:name="Times New Roman">
-    <w:panose1 w:val="02020603050405020304"/>
-    <w:charset w:val="00"/>
-    <w:family w:val="roman"/>
-    <w:pitch w:val="variable"/>
-    <w:sig w:usb0="E0002AFF" w:usb1="C0007841" w:usb2="00000009" w:usb3="00000000" w:csb0="000001FF" w:csb1="00000000"/>
-  </w:font>
-  <w:font w:name="Courier New">
-    <w:panose1 w:val="02070309020205020404"/>
-    <w:charset w:val="00"/>
-    <w:family w:val="modern"/>
-    <w:pitch w:val="fixed"/>
-    <w:sig w:usb0="E0002AFF" w:usb1="C0007843" w:usb2="00000009" w:usb3="00000000" w:csb0="000001FF" w:csb1="00000000"/>
-  </w:font>
-  <w:font w:name="Wingdings">
-    <w:panose1 w:val="05000000000000000000"/>
-    <w:charset w:val="02"/>
-    <w:family w:val="auto"/>
-    <w:pitch w:val="variable"/>
-    <w:sig w:usb0="00000000" w:usb1="10000000" w:usb2="00000000" w:usb3="00000000" w:csb0="80000000" w:csb1="00000000"/>
-  </w:font>
-  <w:font w:name="Symbol">
-    <w:panose1 w:val="05050102010706020507"/>
-    <w:charset w:val="02"/>
-    <w:family w:val="roman"/>
-    <w:pitch w:val="variable"/>
-    <w:sig w:usb0="00000000" w:usb1="10000000" w:usb2="00000000" w:usb3="00000000" w:csb0="80000000" w:csb1="00000000"/>
-  </w:font>
-  <w:font w:name="Cambria">
-    <w:panose1 w:val="02040503050406030204"/>
-    <w:charset w:val="00"/>
-    <w:family w:val="roman"/>
-    <w:pitch w:val="variable"/>
-    <w:sig w:usb0="E00002FF" w:usb1="400004FF" w:usb2="00000000" w:usb3="00000000" w:csb0="0000019F" w:csb1="00000000"/>
-  </w:font>
-  <w:font w:name="Tahoma">
-    <w:panose1 w:val="020B0604030504040204"/>
-    <w:charset w:val="00"/>
-    <w:family w:val="swiss"/>
-    <w:pitch w:val="variable"/>
-    <w:sig w:usb0="E1002EFF" w:usb1="C000605B" w:usb2="00000029" w:usb3="00000000" w:csb0="000101FF" w:csb1="00000000"/>
-  </w:font>
-  <w:font w:name="Cambria Math">
-    <w:panose1 w:val="02040503050406030204"/>
-    <w:charset w:val="00"/>
-    <w:family w:val="roman"/>
-    <w:pitch w:val="variable"/>
-    <w:sig w:usb0="E00002FF" w:usb1="420024FF" w:usb2="00000000" w:usb3="00000000" w:csb0="0000019F" w:csb1="00000000"/>
-  </w:font>
-  <w:font w:name="Verdana">
-    <w:panose1 w:val="020B0604030504040204"/>
-    <w:charset w:val="00"/>
-    <w:family w:val="swiss"/>
-    <w:pitch w:val="variable"/>
-    <w:sig w:usb0="A10006FF" w:usb1="4000205B" w:usb2="00000010" w:usb3="00000000" w:csb0="0000019F" w:csb1="00000000"/>
-  </w:font>
-  <w:font w:name="Arial">
-    <w:panose1 w:val="020B0604020202020204"/>
-    <w:charset w:val="00"/>
-    <w:family w:val="swiss"/>
-    <w:pitch w:val="variable"/>
-    <w:sig w:usb0="E0002AFF" w:usb1="C0007843" w:usb2="00000009" w:usb3="00000000" w:csb0="000001FF" w:csb1="00000000"/>
-  </w:font>
-</w:fonts>
-</file>
-
-<file path=word/glossary/settings.xml><?xml version="1.0" encoding="utf-8"?>
-<w:settings xmlns:mc="http://schemas.openxmlformats.org/markup-compatibility/2006" xmlns:o="urn:schemas-microsoft-com:office:office" xmlns:r="http://schemas.openxmlformats.org/officeDocument/2006/relationships" xmlns:m="http://schemas.openxmlformats.org/officeDocument/2006/math" xmlns:v="urn:schemas-microsoft-com:vml" xmlns:w10="urn:schemas-microsoft-com:office:word" xmlns:w="http://schemas.openxmlformats.org/wordprocessingml/2006/main" xmlns:w14="http://schemas.microsoft.com/office/word/2010/wordml" xmlns:sl="http://schemas.openxmlformats.org/schemaLibrary/2006/main" mc:Ignorable="w14">
-  <w:view w:val="normal"/>
-  <w:defaultTabStop w:val="720"/>
-  <w:characterSpacingControl w:val="doNotCompress"/>
-  <w:compat>
-    <w:useFELayout/>
-    <w:compatSetting w:name="compatibilityMode" w:uri="http://schemas.microsoft.com/office/word" w:val="14"/>
-    <w:compatSetting w:name="overrideTableStyleFontSizeAndJustification" w:uri="http://schemas.microsoft.com/office/word" w:val="1"/>
-    <w:compatSetting w:name="enableOpenTypeFeatures" w:uri="http://schemas.microsoft.com/office/word" w:val="1"/>
-    <w:compatSetting w:name="doNotFlipMirrorIndents" w:uri="http://schemas.microsoft.com/office/word" w:val="1"/>
-  </w:compat>
-  <w:rsids>
-    <w:rsidRoot w:val="008864DD"/>
-    <w:rsid w:val="00060802"/>
-    <w:rsid w:val="00713791"/>
-    <w:rsid w:val="008632D3"/>
-    <w:rsid w:val="008864DD"/>
-  </w:rsids>
-  <m:mathPr>
-    <m:mathFont m:val="Cambria Math"/>
-    <m:brkBin m:val="before"/>
-    <m:brkBinSub m:val="--"/>
-    <m:smallFrac m:val="0"/>
-    <m:dispDef/>
-    <m:lMargin m:val="0"/>
-    <m:rMargin m:val="0"/>
-    <m:defJc m:val="centerGroup"/>
-    <m:wrapIndent m:val="1440"/>
-    <m:intLim m:val="subSup"/>
-    <m:naryLim m:val="undOvr"/>
-  </m:mathPr>
-  <w:themeFontLang w:val="en-GB" w:bidi="he-IL"/>
-  <w:clrSchemeMapping w:bg1="light1" w:t1="dark1" w:bg2="light2" w:t2="dark2" w:accent1="accent1" w:accent2="accent2" w:accent3="accent3" w:accent4="accent4" w:accent5="accent5" w:accent6="accent6" w:hyperlink="hyperlink" w:followedHyperlink="followedHyperlink"/>
-  <w:decimalSymbol w:val=","/>
-  <w:listSeparator w:val=";"/>
-</w:settings>
-</file>
-
-<file path=word/glossary/styles.xml><?xml version="1.0" encoding="utf-8"?>
-<w:styles xmlns:mc="http://schemas.openxmlformats.org/markup-compatibility/2006" xmlns:r="http://schemas.openxmlformats.org/officeDocument/2006/relationships" xmlns:w="http://schemas.openxmlformats.org/wordprocessingml/2006/main" xmlns:w14="http://schemas.microsoft.com/office/word/2010/wordml" mc:Ignorable="w14">
-  <w:docDefaults>
-    <w:rPrDefault>
-      <w:rPr>
-        <w:rFonts w:asciiTheme="minorHAnsi" w:eastAsiaTheme="minorEastAsia" w:hAnsiTheme="minorHAnsi" w:cstheme="minorBidi"/>
-        <w:sz w:val="22"/>
-        <w:szCs w:val="22"/>
-        <w:lang w:val="en-GB" w:eastAsia="en-GB" w:bidi="he-IL"/>
-      </w:rPr>
-    </w:rPrDefault>
-    <w:pPrDefault>
-      <w:pPr>
-        <w:spacing w:after="200" w:line="276" w:lineRule="auto"/>
-      </w:pPr>
-    </w:pPrDefault>
-  </w:docDefaults>
-  <w:latentStyles w:defLockedState="0" w:defUIPriority="99" w:defSemiHidden="1" w:defUnhideWhenUsed="1" w:defQFormat="0" w:count="267">
-    <w:lsdException w:name="Normal" w:semiHidden="0" w:uiPriority="0" w:unhideWhenUsed="0" w:qFormat="1"/>
-    <w:lsdException w:name="heading 1" w:semiHidden="0" w:uiPriority="9" w:unhideWhenUsed="0" w:qFormat="1"/>
-    <w:lsdException w:name="heading 2" w:uiPriority="9" w:qFormat="1"/>
-    <w:lsdException w:name="heading 3" w:uiPriority="9" w:qFormat="1"/>
-    <w:lsdException w:name="heading 4" w:uiPriority="9" w:qFormat="1"/>
-    <w:lsdException w:name="heading 5" w:uiPriority="9" w:qFormat="1"/>
-    <w:lsdException w:name="heading 6" w:uiPriority="9" w:qFormat="1"/>
-    <w:lsdException w:name="heading 7" w:uiPriority="9" w:qFormat="1"/>
-    <w:lsdException w:name="heading 8" w:uiPriority="9" w:qFormat="1"/>
-    <w:lsdException w:name="heading 9" w:uiPriority="9" w:qFormat="1"/>
-    <w:lsdException w:name="toc 1" w:uiPriority="39"/>
-    <w:lsdException w:name="toc 2" w:uiPriority="39"/>
-    <w:lsdException w:name="toc 3" w:uiPriority="39"/>
-    <w:lsdException w:name="toc 4" w:uiPriority="39"/>
-    <w:lsdException w:name="toc 5" w:uiPriority="39"/>
-    <w:lsdException w:name="toc 6" w:uiPriority="39"/>
-    <w:lsdException w:name="toc 7" w:uiPriority="39"/>
-    <w:lsdException w:name="toc 8" w:uiPriority="39"/>
-    <w:lsdException w:name="toc 9" w:uiPriority="39"/>
-    <w:lsdException w:name="caption" w:uiPriority="35" w:qFormat="1"/>
-    <w:lsdException w:name="Title" w:semiHidden="0" w:uiPriority="10" w:unhideWhenUsed="0" w:qFormat="1"/>
-    <w:lsdException w:name="Default Paragraph Font" w:uiPriority="1"/>
-    <w:lsdException w:name="Subtitle" w:semiHidden="0" w:uiPriority="11" w:unhideWhenUsed="0" w:qFormat="1"/>
-    <w:lsdException w:name="Strong" w:semiHidden="0" w:uiPriority="22" w:unhideWhenUsed="0" w:qFormat="1"/>
-    <w:lsdException w:name="Emphasis" w:semiHidden="0" w:uiPriority="20" w:unhideWhenUsed="0" w:qFormat="1"/>
-    <w:lsdException w:name="Table Grid" w:semiHidden="0" w:uiPriority="59" w:unhideWhenUsed="0"/>
-    <w:lsdException w:name="Placeholder Text" w:unhideWhenUsed="0"/>
-    <w:lsdException w:name="No Spacing" w:semiHidden="0" w:uiPriority="1" w:unhideWhenUsed="0" w:qFormat="1"/>
-    <w:lsdException w:name="Light Shading" w:semiHidden="0" w:uiPriority="60" w:unhideWhenUsed="0"/>
-    <w:lsdException w:name="Light List" w:semiHidden="0" w:uiPriority="61" w:unhideWhenUsed="0"/>
-    <w:lsdException w:name="Light Grid" w:semiHidden="0" w:uiPriority="62" w:unhideWhenUsed="0"/>
-    <w:lsdException w:name="Medium Shading 1" w:semiHidden="0" w:uiPriority="63" w:unhideWhenUsed="0"/>
-    <w:lsdException w:name="Medium Shading 2" w:semiHidden="0" w:uiPriority="64" w:unhideWhenUsed="0"/>
-    <w:lsdException w:name="Medium List 1" w:semiHidden="0" w:uiPriority="65" w:unhideWhenUsed="0"/>
-    <w:lsdException w:name="Medium List 2" w:semiHidden="0" w:uiPriority="66" w:unhideWhenUsed="0"/>
-    <w:lsdException w:name="Medium Grid 1" w:semiHidden="0" w:uiPriority="67" w:unhideWhenUsed="0"/>
-    <w:lsdException w:name="Medium Grid 2" w:semiHidden="0" w:uiPriority="68" w:unhideWhenUsed="0"/>
-    <w:lsdException w:name="Medium Grid 3" w:semiHidden="0" w:uiPriority="69" w:unhideWhenUsed="0"/>
-    <w:lsdException w:name="Dark List" w:semiHidden="0" w:uiPriority="70" w:unhideWhenUsed="0"/>
-    <w:lsdException w:name="Colorful Shading" w:semiHidden="0" w:uiPriority="71" w:unhideWhenUsed="0"/>
-    <w:lsdException w:name="Colorful List" w:semiHidden="0" w:uiPriority="72" w:unhideWhenUsed="0"/>
-    <w:lsdException w:name="Colorful Grid" w:semiHidden="0" w:uiPriority="73" w:unhideWhenUsed="0"/>
-    <w:lsdException w:name="Light Shading Accent 1" w:semiHidden="0" w:uiPriority="60" w:unhideWhenUsed="0"/>
-    <w:lsdException w:name="Light List Accent 1" w:semiHidden="0" w:uiPriority="61" w:unhideWhenUsed="0"/>
-    <w:lsdException w:name="Light Grid Accent 1" w:semiHidden="0" w:uiPriority="62" w:unhideWhenUsed="0"/>
-    <w:lsdException w:name="Medium Shading 1 Accent 1" w:semiHidden="0" w:uiPriority="63" w:unhideWhenUsed="0"/>
-    <w:lsdException w:name="Medium Shading 2 Accent 1" w:semiHidden="0" w:uiPriority="64" w:unhideWhenUsed="0"/>
-    <w:lsdException w:name="Medium List 1 Accent 1" w:semiHidden="0" w:uiPriority="65" w:unhideWhenUsed="0"/>
-    <w:lsdException w:name="Revision" w:unhideWhenUsed="0"/>
-    <w:lsdException w:name="List Paragraph" w:semiHidden="0" w:uiPriority="34" w:unhideWhenUsed="0" w:qFormat="1"/>
-    <w:lsdException w:name="Quote" w:semiHidden="0" w:uiPriority="29" w:unhideWhenUsed="0" w:qFormat="1"/>
-    <w:lsdException w:name="Intense Quote" w:semiHidden="0" w:uiPriority="30" w:unhideWhenUsed="0" w:qFormat="1"/>
-    <w:lsdException w:name="Medium List 2 Accent 1" w:semiHidden="0" w:uiPriority="66" w:unhideWhenUsed="0"/>
-    <w:lsdException w:name="Medium Grid 1 Accent 1" w:semiHidden="0" w:uiPriority="67" w:unhideWhenUsed="0"/>
-    <w:lsdException w:name="Medium Grid 2 Accent 1" w:semiHidden="0" w:uiPriority="68" w:unhideWhenUsed="0"/>
-    <w:lsdException w:name="Medium Grid 3 Accent 1" w:semiHidden="0" w:uiPriority="69" w:unhideWhenUsed="0"/>
-    <w:lsdException w:name="Dark List Accent 1" w:semiHidden="0" w:uiPriority="70" w:unhideWhenUsed="0"/>
-    <w:lsdException w:name="Colorful Shading Accent 1" w:semiHidden="0" w:uiPriority="71" w:unhideWhenUsed="0"/>
-    <w:lsdException w:name="Colorful List Accent 1" w:semiHidden="0" w:uiPriority="72" w:unhideWhenUsed="0"/>
-    <w:lsdException w:name="Colorful Grid Accent 1" w:semiHidden="0" w:uiPriority="73" w:unhideWhenUsed="0"/>
-    <w:lsdException w:name="Light Shading Accent 2" w:semiHidden="0" w:uiPriority="60" w:unhideWhenUsed="0"/>
-    <w:lsdException w:name="Light List Accent 2" w:semiHidden="0" w:uiPriority="61" w:unhideWhenUsed="0"/>
-    <w:lsdException w:name="Light Grid Accent 2" w:semiHidden="0" w:uiPriority="62" w:unhideWhenUsed="0"/>
-    <w:lsdException w:name="Medium Shading 1 Accent 2" w:semiHidden="0" w:uiPriority="63" w:unhideWhenUsed="0"/>
-    <w:lsdException w:name="Medium Shading 2 Accent 2" w:semiHidden="0" w:uiPriority="64" w:unhideWhenUsed="0"/>
-    <w:lsdException w:name="Medium List 1 Accent 2" w:semiHidden="0" w:uiPriority="65" w:unhideWhenUsed="0"/>
-    <w:lsdException w:name="Medium List 2 Accent 2" w:semiHidden="0" w:uiPriority="66" w:unhideWhenUsed="0"/>
-    <w:lsdException w:name="Medium Grid 1 Accent 2" w:semiHidden="0" w:uiPriority="67" w:unhideWhenUsed="0"/>
-    <w:lsdException w:name="Medium Grid 2 Accent 2" w:semiHidden="0" w:uiPriority="68" w:unhideWhenUsed="0"/>
-    <w:lsdException w:name="Medium Grid 3 Accent 2" w:semiHidden="0" w:uiPriority="69" w:unhideWhenUsed="0"/>
-    <w:lsdException w:name="Dark List Accent 2" w:semiHidden="0" w:uiPriority="70" w:unhideWhenUsed="0"/>
-    <w:lsdException w:name="Colorful Shading Accent 2" w:semiHidden="0" w:uiPriority="71" w:unhideWhenUsed="0"/>
-    <w:lsdException w:name="Colorful List Accent 2" w:semiHidden="0" w:uiPriority="72" w:unhideWhenUsed="0"/>
-    <w:lsdException w:name="Colorful Grid Accent 2" w:semiHidden="0" w:uiPriority="73" w:unhideWhenUsed="0"/>
-    <w:lsdException w:name="Light Shading Accent 3" w:semiHidden="0" w:uiPriority="60" w:unhideWhenUsed="0"/>
-    <w:lsdException w:name="Light List Accent 3" w:semiHidden="0" w:uiPriority="61" w:unhideWhenUsed="0"/>
-    <w:lsdException w:name="Light Grid Accent 3" w:semiHidden="0" w:uiPriority="62" w:unhideWhenUsed="0"/>
-    <w:lsdException w:name="Medium Shading 1 Accent 3" w:semiHidden="0" w:uiPriority="63" w:unhideWhenUsed="0"/>
-    <w:lsdException w:name="Medium Shading 2 Accent 3" w:semiHidden="0" w:uiPriority="64" w:unhideWhenUsed="0"/>
-    <w:lsdException w:name="Medium List 1 Accent 3" w:semiHidden="0" w:uiPriority="65" w:unhideWhenUsed="0"/>
-    <w:lsdException w:name="Medium List 2 Accent 3" w:semiHidden="0" w:uiPriority="66" w:unhideWhenUsed="0"/>
-    <w:lsdException w:name="Medium Grid 1 Accent 3" w:semiHidden="0" w:uiPriority="67" w:unhideWhenUsed="0"/>
-    <w:lsdException w:name="Medium Grid 2 Accent 3" w:semiHidden="0" w:uiPriority="68" w:unhideWhenUsed="0"/>
-    <w:lsdException w:name="Medium Grid 3 Accent 3" w:semiHidden="0" w:uiPriority="69" w:unhideWhenUsed="0"/>
-    <w:lsdException w:name="Dark List Accent 3" w:semiHidden="0" w:uiPriority="70" w:unhideWhenUsed="0"/>
-    <w:lsdException w:name="Colorful Shading Accent 3" w:semiHidden="0" w:uiPriority="71" w:unhideWhenUsed="0"/>
-    <w:lsdException w:name="Colorful List Accent 3" w:semiHidden="0" w:uiPriority="72" w:unhideWhenUsed="0"/>
-    <w:lsdException w:name="Colorful Grid Accent 3" w:semiHidden="0" w:uiPriority="73" w:unhideWhenUsed="0"/>
-    <w:lsdException w:name="Light Shading Accent 4" w:semiHidden="0" w:uiPriority="60" w:unhideWhenUsed="0"/>
-    <w:lsdException w:name="Light List Accent 4" w:semiHidden="0" w:uiPriority="61" w:unhideWhenUsed="0"/>
-    <w:lsdException w:name="Light Grid Accent 4" w:semiHidden="0" w:uiPriority="62" w:unhideWhenUsed="0"/>
-    <w:lsdException w:name="Medium Shading 1 Accent 4" w:semiHidden="0" w:uiPriority="63" w:unhideWhenUsed="0"/>
-    <w:lsdException w:name="Medium Shading 2 Accent 4" w:semiHidden="0" w:uiPriority="64" w:unhideWhenUsed="0"/>
-    <w:lsdException w:name="Medium List 1 Accent 4" w:semiHidden="0" w:uiPriority="65" w:unhideWhenUsed="0"/>
-    <w:lsdException w:name="Medium List 2 Accent 4" w:semiHidden="0" w:uiPriority="66" w:unhideWhenUsed="0"/>
-    <w:lsdException w:name="Medium Grid 1 Accent 4" w:semiHidden="0" w:uiPriority="67" w:unhideWhenUsed="0"/>
-    <w:lsdException w:name="Medium Grid 2 Accent 4" w:semiHidden="0" w:uiPriority="68" w:unhideWhenUsed="0"/>
-    <w:lsdException w:name="Medium Grid 3 Accent 4" w:semiHidden="0" w:uiPriority="69" w:unhideWhenUsed="0"/>
-    <w:lsdException w:name="Dark List Accent 4" w:semiHidden="0" w:uiPriority="70" w:unhideWhenUsed="0"/>
-    <w:lsdException w:name="Colorful Shading Accent 4" w:semiHidden="0" w:uiPriority="71" w:unhideWhenUsed="0"/>
-    <w:lsdException w:name="Colorful List Accent 4" w:semiHidden="0" w:uiPriority="72" w:unhideWhenUsed="0"/>
-    <w:lsdException w:name="Colorful Grid Accent 4" w:semiHidden="0" w:uiPriority="73" w:unhideWhenUsed="0"/>
-    <w:lsdException w:name="Light Shading Accent 5" w:semiHidden="0" w:uiPriority="60" w:unhideWhenUsed="0"/>
-    <w:lsdException w:name="Light List Accent 5" w:semiHidden="0" w:uiPriority="61" w:unhideWhenUsed="0"/>
-    <w:lsdException w:name="Light Grid Accent 5" w:semiHidden="0" w:uiPriority="62" w:unhideWhenUsed="0"/>
-    <w:lsdException w:name="Medium Shading 1 Accent 5" w:semiHidden="0" w:uiPriority="63" w:unhideWhenUsed="0"/>
-    <w:lsdException w:name="Medium Shading 2 Accent 5" w:semiHidden="0" w:uiPriority="64" w:unhideWhenUsed="0"/>
-    <w:lsdException w:name="Medium List 1 Accent 5" w:semiHidden="0" w:uiPriority="65" w:unhideWhenUsed="0"/>
-    <w:lsdException w:name="Medium List 2 Accent 5" w:semiHidden="0" w:uiPriority="66" w:unhideWhenUsed="0"/>
-    <w:lsdException w:name="Medium Grid 1 Accent 5" w:semiHidden="0" w:uiPriority="67" w:unhideWhenUsed="0"/>
-    <w:lsdException w:name="Medium Grid 2 Accent 5" w:semiHidden="0" w:uiPriority="68" w:unhideWhenUsed="0"/>
-    <w:lsdException w:name="Medium Grid 3 Accent 5" w:semiHidden="0" w:uiPriority="69" w:unhideWhenUsed="0"/>
-    <w:lsdException w:name="Dark List Accent 5" w:semiHidden="0" w:uiPriority="70" w:unhideWhenUsed="0"/>
-    <w:lsdException w:name="Colorful Shading Accent 5" w:semiHidden="0" w:uiPriority="71" w:unhideWhenUsed="0"/>
-    <w:lsdException w:name="Colorful List Accent 5" w:semiHidden="0" w:uiPriority="72" w:unhideWhenUsed="0"/>
-    <w:lsdException w:name="Colorful Grid Accent 5" w:semiHidden="0" w:uiPriority="73" w:unhideWhenUsed="0"/>
-    <w:lsdException w:name="Light Shading Accent 6" w:semiHidden="0" w:uiPriority="60" w:unhideWhenUsed="0"/>
-    <w:lsdException w:name="Light List Accent 6" w:semiHidden="0" w:uiPriority="61" w:unhideWhenUsed="0"/>
-    <w:lsdException w:name="Light Grid Accent 6" w:semiHidden="0" w:uiPriority="62" w:unhideWhenUsed="0"/>
-    <w:lsdException w:name="Medium Shading 1 Accent 6" w:semiHidden="0" w:uiPriority="63" w:unhideWhenUsed="0"/>
-    <w:lsdException w:name="Medium Shading 2 Accent 6" w:semiHidden="0" w:uiPriority="64" w:unhideWhenUsed="0"/>
-    <w:lsdException w:name="Medium List 1 Accent 6" w:semiHidden="0" w:uiPriority="65" w:unhideWhenUsed="0"/>
-    <w:lsdException w:name="Medium List 2 Accent 6" w:semiHidden="0" w:uiPriority="66" w:unhideWhenUsed="0"/>
-    <w:lsdException w:name="Medium Grid 1 Accent 6" w:semiHidden="0" w:uiPriority="67" w:unhideWhenUsed="0"/>
-    <w:lsdException w:name="Medium Grid 2 Accent 6" w:semiHidden="0" w:uiPriority="68" w:unhideWhenUsed="0"/>
-    <w:lsdException w:name="Medium Grid 3 Accent 6" w:semiHidden="0" w:uiPriority="69" w:unhideWhenUsed="0"/>
-    <w:lsdException w:name="Dark List Accent 6" w:semiHidden="0" w:uiPriority="70" w:unhideWhenUsed="0"/>
-    <w:lsdException w:name="Colorful Shading Accent 6" w:semiHidden="0" w:uiPriority="71" w:unhideWhenUsed="0"/>
-    <w:lsdException w:name="Colorful List Accent 6" w:semiHidden="0" w:uiPriority="72" w:unhideWhenUsed="0"/>
-    <w:lsdException w:name="Colorful Grid Accent 6" w:semiHidden="0" w:uiPriority="73" w:unhideWhenUsed="0"/>
-    <w:lsdException w:name="Subtle Emphasis" w:semiHidden="0" w:uiPriority="19" w:unhideWhenUsed="0" w:qFormat="1"/>
-    <w:lsdException w:name="Intense Emphasis" w:semiHidden="0" w:uiPriority="21" w:unhideWhenUsed="0" w:qFormat="1"/>
-    <w:lsdException w:name="Subtle Reference" w:semiHidden="0" w:uiPriority="31" w:unhideWhenUsed="0" w:qFormat="1"/>
-    <w:lsdException w:name="Intense Reference" w:semiHidden="0" w:uiPriority="32" w:unhideWhenUsed="0" w:qFormat="1"/>
-    <w:lsdException w:name="Book Title" w:semiHidden="0" w:uiPriority="33" w:unhideWhenUsed="0" w:qFormat="1"/>
-    <w:lsdException w:name="Bibliography" w:uiPriority="37"/>
-    <w:lsdException w:name="TOC Heading" w:uiPriority="39" w:qFormat="1"/>
-  </w:latentStyles>
-  <w:style w:type="paragraph" w:default="1" w:styleId="Normal">
-    <w:name w:val="Normal"/>
-    <w:qFormat/>
-  </w:style>
-  <w:style w:type="character" w:default="1" w:styleId="DefaultParagraphFont">
-    <w:name w:val="Default Paragraph Font"/>
-    <w:uiPriority w:val="1"/>
-    <w:semiHidden/>
-    <w:unhideWhenUsed/>
-  </w:style>
-  <w:style w:type="table" w:default="1" w:styleId="TableNormal">
-    <w:name w:val="Normal Table"/>
-    <w:uiPriority w:val="99"/>
-    <w:semiHidden/>
-    <w:unhideWhenUsed/>
-    <w:tblPr>
-      <w:tblInd w:w="0" w:type="dxa"/>
-      <w:tblCellMar>
-        <w:top w:w="0" w:type="dxa"/>
-        <w:left w:w="108" w:type="dxa"/>
-        <w:bottom w:w="0" w:type="dxa"/>
-        <w:right w:w="108" w:type="dxa"/>
-      </w:tblCellMar>
-    </w:tblPr>
-  </w:style>
-  <w:style w:type="numbering" w:default="1" w:styleId="NoList">
-    <w:name w:val="No List"/>
-    <w:uiPriority w:val="99"/>
-    <w:semiHidden/>
-    <w:unhideWhenUsed/>
-  </w:style>
-  <w:style w:type="character" w:styleId="PlaceholderText">
-    <w:name w:val="Placeholder Text"/>
-    <w:basedOn w:val="DefaultParagraphFont"/>
-    <w:uiPriority w:val="99"/>
-    <w:semiHidden/>
-    <w:rsid w:val="00713791"/>
-    <w:rPr>
-      <w:color w:val="808080"/>
-    </w:rPr>
-  </w:style>
-</w:styles>
-</file>
-
-<file path=word/glossary/stylesWithEffects.xml><?xml version="1.0" encoding="utf-8"?>
-<w:styles xmlns:wpc="http://schemas.microsoft.com/office/word/2010/wordprocessingCanvas" xmlns:mc="http://schemas.openxmlformats.org/markup-compatibility/2006" xmlns:o="urn:schemas-microsoft-com:office:office" xmlns:r="http://schemas.openxmlformats.org/officeDocument/2006/relationships" xmlns:m="http://schemas.openxmlformats.org/officeDocument/2006/math" xmlns:v="urn:schemas-microsoft-com:vml" xmlns:wp14="http://schemas.microsoft.com/office/word/2010/wordprocessingDrawing" xmlns:wp="http://schemas.openxmlformats.org/drawingml/2006/wordprocessingDrawing" xmlns:w10="urn:schemas-microsoft-com:office:word" xmlns:w="http://schemas.openxmlformats.org/wordprocessingml/2006/main" xmlns:w14="http://schemas.microsoft.com/office/word/2010/wordml" xmlns:wpg="http://schemas.microsoft.com/office/word/2010/wordprocessingGroup" xmlns:wpi="http://schemas.microsoft.com/office/word/2010/wordprocessingInk" xmlns:wne="http://schemas.microsoft.com/office/word/2006/wordml" xmlns:wps="http://schemas.microsoft.com/office/word/2010/wordprocessingShape" mc:Ignorable="w14 wp14">
-  <w:docDefaults>
-    <w:rPrDefault>
-      <w:rPr>
-        <w:rFonts w:asciiTheme="minorHAnsi" w:eastAsiaTheme="minorEastAsia" w:hAnsiTheme="minorHAnsi" w:cstheme="minorBidi"/>
-        <w:sz w:val="22"/>
-        <w:szCs w:val="22"/>
-        <w:lang w:val="en-GB" w:eastAsia="en-GB" w:bidi="he-IL"/>
-      </w:rPr>
-    </w:rPrDefault>
-    <w:pPrDefault>
-      <w:pPr>
-        <w:spacing w:after="200" w:line="276" w:lineRule="auto"/>
-      </w:pPr>
-    </w:pPrDefault>
-  </w:docDefaults>
-  <w:latentStyles w:defLockedState="0" w:defUIPriority="99" w:defSemiHidden="1" w:defUnhideWhenUsed="1" w:defQFormat="0" w:count="267">
-    <w:lsdException w:name="Normal" w:semiHidden="0" w:uiPriority="0" w:unhideWhenUsed="0" w:qFormat="1"/>
-    <w:lsdException w:name="heading 1" w:semiHidden="0" w:uiPriority="9" w:unhideWhenUsed="0" w:qFormat="1"/>
-    <w:lsdException w:name="heading 2" w:uiPriority="9" w:qFormat="1"/>
-    <w:lsdException w:name="heading 3" w:uiPriority="9" w:qFormat="1"/>
-    <w:lsdException w:name="heading 4" w:uiPriority="9" w:qFormat="1"/>
-    <w:lsdException w:name="heading 5" w:uiPriority="9" w:qFormat="1"/>
-    <w:lsdException w:name="heading 6" w:uiPriority="9" w:qFormat="1"/>
-    <w:lsdException w:name="heading 7" w:uiPriority="9" w:qFormat="1"/>
-    <w:lsdException w:name="heading 8" w:uiPriority="9" w:qFormat="1"/>
-    <w:lsdException w:name="heading 9" w:uiPriority="9" w:qFormat="1"/>
-    <w:lsdException w:name="toc 1" w:uiPriority="39"/>
-    <w:lsdException w:name="toc 2" w:uiPriority="39"/>
-    <w:lsdException w:name="toc 3" w:uiPriority="39"/>
-    <w:lsdException w:name="toc 4" w:uiPriority="39"/>
-    <w:lsdException w:name="toc 5" w:uiPriority="39"/>
-    <w:lsdException w:name="toc 6" w:uiPriority="39"/>
-    <w:lsdException w:name="toc 7" w:uiPriority="39"/>
-    <w:lsdException w:name="toc 8" w:uiPriority="39"/>
-    <w:lsdException w:name="toc 9" w:uiPriority="39"/>
-    <w:lsdException w:name="caption" w:uiPriority="35" w:qFormat="1"/>
-    <w:lsdException w:name="Title" w:semiHidden="0" w:uiPriority="10" w:unhideWhenUsed="0" w:qFormat="1"/>
-    <w:lsdException w:name="Default Paragraph Font" w:uiPriority="1"/>
-    <w:lsdException w:name="Subtitle" w:semiHidden="0" w:uiPriority="11" w:unhideWhenUsed="0" w:qFormat="1"/>
-    <w:lsdException w:name="Strong" w:semiHidden="0" w:uiPriority="22" w:unhideWhenUsed="0" w:qFormat="1"/>
-    <w:lsdException w:name="Emphasis" w:semiHidden="0" w:uiPriority="20" w:unhideWhenUsed="0" w:qFormat="1"/>
-    <w:lsdException w:name="Table Grid" w:semiHidden="0" w:uiPriority="59" w:unhideWhenUsed="0"/>
-    <w:lsdException w:name="Placeholder Text" w:unhideWhenUsed="0"/>
-    <w:lsdException w:name="No Spacing" w:semiHidden="0" w:uiPriority="1" w:unhideWhenUsed="0" w:qFormat="1"/>
-    <w:lsdException w:name="Light Shading" w:semiHidden="0" w:uiPriority="60" w:unhideWhenUsed="0"/>
-    <w:lsdException w:name="Light List" w:semiHidden="0" w:uiPriority="61" w:unhideWhenUsed="0"/>
-    <w:lsdException w:name="Light Grid" w:semiHidden="0" w:uiPriority="62" w:unhideWhenUsed="0"/>
-    <w:lsdException w:name="Medium Shading 1" w:semiHidden="0" w:uiPriority="63" w:unhideWhenUsed="0"/>
-    <w:lsdException w:name="Medium Shading 2" w:semiHidden="0" w:uiPriority="64" w:unhideWhenUsed="0"/>
-    <w:lsdException w:name="Medium List 1" w:semiHidden="0" w:uiPriority="65" w:unhideWhenUsed="0"/>
-    <w:lsdException w:name="Medium List 2" w:semiHidden="0" w:uiPriority="66" w:unhideWhenUsed="0"/>
-    <w:lsdException w:name="Medium Grid 1" w:semiHidden="0" w:uiPriority="67" w:unhideWhenUsed="0"/>
-    <w:lsdException w:name="Medium Grid 2" w:semiHidden="0" w:uiPriority="68" w:unhideWhenUsed="0"/>
-    <w:lsdException w:name="Medium Grid 3" w:semiHidden="0" w:uiPriority="69" w:unhideWhenUsed="0"/>
-    <w:lsdException w:name="Dark List" w:semiHidden="0" w:uiPriority="70" w:unhideWhenUsed="0"/>
-    <w:lsdException w:name="Colorful Shading" w:semiHidden="0" w:uiPriority="71" w:unhideWhenUsed="0"/>
-    <w:lsdException w:name="Colorful List" w:semiHidden="0" w:uiPriority="72" w:unhideWhenUsed="0"/>
-    <w:lsdException w:name="Colorful Grid" w:semiHidden="0" w:uiPriority="73" w:unhideWhenUsed="0"/>
-    <w:lsdException w:name="Light Shading Accent 1" w:semiHidden="0" w:uiPriority="60" w:unhideWhenUsed="0"/>
-    <w:lsdException w:name="Light List Accent 1" w:semiHidden="0" w:uiPriority="61" w:unhideWhenUsed="0"/>
-    <w:lsdException w:name="Light Grid Accent 1" w:semiHidden="0" w:uiPriority="62" w:unhideWhenUsed="0"/>
-    <w:lsdException w:name="Medium Shading 1 Accent 1" w:semiHidden="0" w:uiPriority="63" w:unhideWhenUsed="0"/>
-    <w:lsdException w:name="Medium Shading 2 Accent 1" w:semiHidden="0" w:uiPriority="64" w:unhideWhenUsed="0"/>
-    <w:lsdException w:name="Medium List 1 Accent 1" w:semiHidden="0" w:uiPriority="65" w:unhideWhenUsed="0"/>
-    <w:lsdException w:name="Revision" w:unhideWhenUsed="0"/>
-    <w:lsdException w:name="List Paragraph" w:semiHidden="0" w:uiPriority="34" w:unhideWhenUsed="0" w:qFormat="1"/>
-    <w:lsdException w:name="Quote" w:semiHidden="0" w:uiPriority="29" w:unhideWhenUsed="0" w:qFormat="1"/>
-    <w:lsdException w:name="Intense Quote" w:semiHidden="0" w:uiPriority="30" w:unhideWhenUsed="0" w:qFormat="1"/>
-    <w:lsdException w:name="Medium List 2 Accent 1" w:semiHidden="0" w:uiPriority="66" w:unhideWhenUsed="0"/>
-    <w:lsdException w:name="Medium Grid 1 Accent 1" w:semiHidden="0" w:uiPriority="67" w:unhideWhenUsed="0"/>
-    <w:lsdException w:name="Medium Grid 2 Accent 1" w:semiHidden="0" w:uiPriority="68" w:unhideWhenUsed="0"/>
-    <w:lsdException w:name="Medium Grid 3 Accent 1" w:semiHidden="0" w:uiPriority="69" w:unhideWhenUsed="0"/>
-    <w:lsdException w:name="Dark List Accent 1" w:semiHidden="0" w:uiPriority="70" w:unhideWhenUsed="0"/>
-    <w:lsdException w:name="Colorful Shading Accent 1" w:semiHidden="0" w:uiPriority="71" w:unhideWhenUsed="0"/>
-    <w:lsdException w:name="Colorful List Accent 1" w:semiHidden="0" w:uiPriority="72" w:unhideWhenUsed="0"/>
-    <w:lsdException w:name="Colorful Grid Accent 1" w:semiHidden="0" w:uiPriority="73" w:unhideWhenUsed="0"/>
-    <w:lsdException w:name="Light Shading Accent 2" w:semiHidden="0" w:uiPriority="60" w:unhideWhenUsed="0"/>
-    <w:lsdException w:name="Light List Accent 2" w:semiHidden="0" w:uiPriority="61" w:unhideWhenUsed="0"/>
-    <w:lsdException w:name="Light Grid Accent 2" w:semiHidden="0" w:uiPriority="62" w:unhideWhenUsed="0"/>
-    <w:lsdException w:name="Medium Shading 1 Accent 2" w:semiHidden="0" w:uiPriority="63" w:unhideWhenUsed="0"/>
-    <w:lsdException w:name="Medium Shading 2 Accent 2" w:semiHidden="0" w:uiPriority="64" w:unhideWhenUsed="0"/>
-    <w:lsdException w:name="Medium List 1 Accent 2" w:semiHidden="0" w:uiPriority="65" w:unhideWhenUsed="0"/>
-    <w:lsdException w:name="Medium List 2 Accent 2" w:semiHidden="0" w:uiPriority="66" w:unhideWhenUsed="0"/>
-    <w:lsdException w:name="Medium Grid 1 Accent 2" w:semiHidden="0" w:uiPriority="67" w:unhideWhenUsed="0"/>
-    <w:lsdException w:name="Medium Grid 2 Accent 2" w:semiHidden="0" w:uiPriority="68" w:unhideWhenUsed="0"/>
-    <w:lsdException w:name="Medium Grid 3 Accent 2" w:semiHidden="0" w:uiPriority="69" w:unhideWhenUsed="0"/>
-    <w:lsdException w:name="Dark List Accent 2" w:semiHidden="0" w:uiPriority="70" w:unhideWhenUsed="0"/>
-    <w:lsdException w:name="Colorful Shading Accent 2" w:semiHidden="0" w:uiPriority="71" w:unhideWhenUsed="0"/>
-    <w:lsdException w:name="Colorful List Accent 2" w:semiHidden="0" w:uiPriority="72" w:unhideWhenUsed="0"/>
-    <w:lsdException w:name="Colorful Grid Accent 2" w:semiHidden="0" w:uiPriority="73" w:unhideWhenUsed="0"/>
-    <w:lsdException w:name="Light Shading Accent 3" w:semiHidden="0" w:uiPriority="60" w:unhideWhenUsed="0"/>
-    <w:lsdException w:name="Light List Accent 3" w:semiHidden="0" w:uiPriority="61" w:unhideWhenUsed="0"/>
-    <w:lsdException w:name="Light Grid Accent 3" w:semiHidden="0" w:uiPriority="62" w:unhideWhenUsed="0"/>
-    <w:lsdException w:name="Medium Shading 1 Accent 3" w:semiHidden="0" w:uiPriority="63" w:unhideWhenUsed="0"/>
-    <w:lsdException w:name="Medium Shading 2 Accent 3" w:semiHidden="0" w:uiPriority="64" w:unhideWhenUsed="0"/>
-    <w:lsdException w:name="Medium List 1 Accent 3" w:semiHidden="0" w:uiPriority="65" w:unhideWhenUsed="0"/>
-    <w:lsdException w:name="Medium List 2 Accent 3" w:semiHidden="0" w:uiPriority="66" w:unhideWhenUsed="0"/>
-    <w:lsdException w:name="Medium Grid 1 Accent 3" w:semiHidden="0" w:uiPriority="67" w:unhideWhenUsed="0"/>
-    <w:lsdException w:name="Medium Grid 2 Accent 3" w:semiHidden="0" w:uiPriority="68" w:unhideWhenUsed="0"/>
-    <w:lsdException w:name="Medium Grid 3 Accent 3" w:semiHidden="0" w:uiPriority="69" w:unhideWhenUsed="0"/>
-    <w:lsdException w:name="Dark List Accent 3" w:semiHidden="0" w:uiPriority="70" w:unhideWhenUsed="0"/>
-    <w:lsdException w:name="Colorful Shading Accent 3" w:semiHidden="0" w:uiPriority="71" w:unhideWhenUsed="0"/>
-    <w:lsdException w:name="Colorful List Accent 3" w:semiHidden="0" w:uiPriority="72" w:unhideWhenUsed="0"/>
-    <w:lsdException w:name="Colorful Grid Accent 3" w:semiHidden="0" w:uiPriority="73" w:unhideWhenUsed="0"/>
-    <w:lsdException w:name="Light Shading Accent 4" w:semiHidden="0" w:uiPriority="60" w:unhideWhenUsed="0"/>
-    <w:lsdException w:name="Light List Accent 4" w:semiHidden="0" w:uiPriority="61" w:unhideWhenUsed="0"/>
-    <w:lsdException w:name="Light Grid Accent 4" w:semiHidden="0" w:uiPriority="62" w:unhideWhenUsed="0"/>
-    <w:lsdException w:name="Medium Shading 1 Accent 4" w:semiHidden="0" w:uiPriority="63" w:unhideWhenUsed="0"/>
-    <w:lsdException w:name="Medium Shading 2 Accent 4" w:semiHidden="0" w:uiPriority="64" w:unhideWhenUsed="0"/>
-    <w:lsdException w:name="Medium List 1 Accent 4" w:semiHidden="0" w:uiPriority="65" w:unhideWhenUsed="0"/>
-    <w:lsdException w:name="Medium List 2 Accent 4" w:semiHidden="0" w:uiPriority="66" w:unhideWhenUsed="0"/>
-    <w:lsdException w:name="Medium Grid 1 Accent 4" w:semiHidden="0" w:uiPriority="67" w:unhideWhenUsed="0"/>
-    <w:lsdException w:name="Medium Grid 2 Accent 4" w:semiHidden="0" w:uiPriority="68" w:unhideWhenUsed="0"/>
-    <w:lsdException w:name="Medium Grid 3 Accent 4" w:semiHidden="0" w:uiPriority="69" w:unhideWhenUsed="0"/>
-    <w:lsdException w:name="Dark List Accent 4" w:semiHidden="0" w:uiPriority="70" w:unhideWhenUsed="0"/>
-    <w:lsdException w:name="Colorful Shading Accent 4" w:semiHidden="0" w:uiPriority="71" w:unhideWhenUsed="0"/>
-    <w:lsdException w:name="Colorful List Accent 4" w:semiHidden="0" w:uiPriority="72" w:unhideWhenUsed="0"/>
-    <w:lsdException w:name="Colorful Grid Accent 4" w:semiHidden="0" w:uiPriority="73" w:unhideWhenUsed="0"/>
-    <w:lsdException w:name="Light Shading Accent 5" w:semiHidden="0" w:uiPriority="60" w:unhideWhenUsed="0"/>
-    <w:lsdException w:name="Light List Accent 5" w:semiHidden="0" w:uiPriority="61" w:unhideWhenUsed="0"/>
-    <w:lsdException w:name="Light Grid Accent 5" w:semiHidden="0" w:uiPriority="62" w:unhideWhenUsed="0"/>
-    <w:lsdException w:name="Medium Shading 1 Accent 5" w:semiHidden="0" w:uiPriority="63" w:unhideWhenUsed="0"/>
-    <w:lsdException w:name="Medium Shading 2 Accent 5" w:semiHidden="0" w:uiPriority="64" w:unhideWhenUsed="0"/>
-    <w:lsdException w:name="Medium List 1 Accent 5" w:semiHidden="0" w:uiPriority="65" w:unhideWhenUsed="0"/>
-    <w:lsdException w:name="Medium List 2 Accent 5" w:semiHidden="0" w:uiPriority="66" w:unhideWhenUsed="0"/>
-    <w:lsdException w:name="Medium Grid 1 Accent 5" w:semiHidden="0" w:uiPriority="67" w:unhideWhenUsed="0"/>
-    <w:lsdException w:name="Medium Grid 2 Accent 5" w:semiHidden="0" w:uiPriority="68" w:unhideWhenUsed="0"/>
-    <w:lsdException w:name="Medium Grid 3 Accent 5" w:semiHidden="0" w:uiPriority="69" w:unhideWhenUsed="0"/>
-    <w:lsdException w:name="Dark List Accent 5" w:semiHidden="0" w:uiPriority="70" w:unhideWhenUsed="0"/>
-    <w:lsdException w:name="Colorful Shading Accent 5" w:semiHidden="0" w:uiPriority="71" w:unhideWhenUsed="0"/>
-    <w:lsdException w:name="Colorful List Accent 5" w:semiHidden="0" w:uiPriority="72" w:unhideWhenUsed="0"/>
-    <w:lsdException w:name="Colorful Grid Accent 5" w:semiHidden="0" w:uiPriority="73" w:unhideWhenUsed="0"/>
-    <w:lsdException w:name="Light Shading Accent 6" w:semiHidden="0" w:uiPriority="60" w:unhideWhenUsed="0"/>
-    <w:lsdException w:name="Light List Accent 6" w:semiHidden="0" w:uiPriority="61" w:unhideWhenUsed="0"/>
-    <w:lsdException w:name="Light Grid Accent 6" w:semiHidden="0" w:uiPriority="62" w:unhideWhenUsed="0"/>
-    <w:lsdException w:name="Medium Shading 1 Accent 6" w:semiHidden="0" w:uiPriority="63" w:unhideWhenUsed="0"/>
-    <w:lsdException w:name="Medium Shading 2 Accent 6" w:semiHidden="0" w:uiPriority="64" w:unhideWhenUsed="0"/>
-    <w:lsdException w:name="Medium List 1 Accent 6" w:semiHidden="0" w:uiPriority="65" w:unhideWhenUsed="0"/>
-    <w:lsdException w:name="Medium List 2 Accent 6" w:semiHidden="0" w:uiPriority="66" w:unhideWhenUsed="0"/>
-    <w:lsdException w:name="Medium Grid 1 Accent 6" w:semiHidden="0" w:uiPriority="67" w:unhideWhenUsed="0"/>
-    <w:lsdException w:name="Medium Grid 2 Accent 6" w:semiHidden="0" w:uiPriority="68" w:unhideWhenUsed="0"/>
-    <w:lsdException w:name="Medium Grid 3 Accent 6" w:semiHidden="0" w:uiPriority="69" w:unhideWhenUsed="0"/>
-    <w:lsdException w:name="Dark List Accent 6" w:semiHidden="0" w:uiPriority="70" w:unhideWhenUsed="0"/>
-    <w:lsdException w:name="Colorful Shading Accent 6" w:semiHidden="0" w:uiPriority="71" w:unhideWhenUsed="0"/>
-    <w:lsdException w:name="Colorful List Accent 6" w:semiHidden="0" w:uiPriority="72" w:unhideWhenUsed="0"/>
-    <w:lsdException w:name="Colorful Grid Accent 6" w:semiHidden="0" w:uiPriority="73" w:unhideWhenUsed="0"/>
-    <w:lsdException w:name="Subtle Emphasis" w:semiHidden="0" w:uiPriority="19" w:unhideWhenUsed="0" w:qFormat="1"/>
-    <w:lsdException w:name="Intense Emphasis" w:semiHidden="0" w:uiPriority="21" w:unhideWhenUsed="0" w:qFormat="1"/>
-    <w:lsdException w:name="Subtle Reference" w:semiHidden="0" w:uiPriority="31" w:unhideWhenUsed="0" w:qFormat="1"/>
-    <w:lsdException w:name="Intense Reference" w:semiHidden="0" w:uiPriority="32" w:unhideWhenUsed="0" w:qFormat="1"/>
-    <w:lsdException w:name="Book Title" w:semiHidden="0" w:uiPriority="33" w:unhideWhenUsed="0" w:qFormat="1"/>
-    <w:lsdException w:name="Bibliography" w:uiPriority="37"/>
-    <w:lsdException w:name="TOC Heading" w:uiPriority="39" w:qFormat="1"/>
-  </w:latentStyles>
-  <w:style w:type="paragraph" w:default="1" w:styleId="Normal">
-    <w:name w:val="Normal"/>
-    <w:qFormat/>
-  </w:style>
-  <w:style w:type="character" w:default="1" w:styleId="DefaultParagraphFont">
-    <w:name w:val="Default Paragraph Font"/>
-    <w:uiPriority w:val="1"/>
-    <w:semiHidden/>
-    <w:unhideWhenUsed/>
-  </w:style>
-  <w:style w:type="table" w:default="1" w:styleId="TableNormal">
-    <w:name w:val="Normal Table"/>
-    <w:uiPriority w:val="99"/>
-    <w:semiHidden/>
-    <w:unhideWhenUsed/>
-    <w:tblPr>
-      <w:tblInd w:w="0" w:type="dxa"/>
-      <w:tblCellMar>
-        <w:top w:w="0" w:type="dxa"/>
-        <w:left w:w="108" w:type="dxa"/>
-        <w:bottom w:w="0" w:type="dxa"/>
-        <w:right w:w="108" w:type="dxa"/>
-      </w:tblCellMar>
-    </w:tblPr>
-  </w:style>
-  <w:style w:type="numbering" w:default="1" w:styleId="NoList">
-    <w:name w:val="No List"/>
-    <w:uiPriority w:val="99"/>
-    <w:semiHidden/>
-    <w:unhideWhenUsed/>
-  </w:style>
-  <w:style w:type="character" w:styleId="PlaceholderText">
-    <w:name w:val="Placeholder Text"/>
-    <w:basedOn w:val="DefaultParagraphFont"/>
-    <w:uiPriority w:val="99"/>
-    <w:semiHidden/>
-    <w:rsid w:val="00713791"/>
-    <w:rPr>
-      <w:color w:val="808080"/>
-    </w:rPr>
-  </w:style>
-</w:styles>
-</file>
-
-<file path=word/glossary/webSettings.xml><?xml version="1.0" encoding="utf-8"?>
-<w:webSettings xmlns:mc="http://schemas.openxmlformats.org/markup-compatibility/2006" xmlns:r="http://schemas.openxmlformats.org/officeDocument/2006/relationships" xmlns:w="http://schemas.openxmlformats.org/wordprocessingml/2006/main" xmlns:w14="http://schemas.microsoft.com/office/word/2010/wordml" mc:Ignorable="w14">
-  <w:optimizeForBrowser/>
-  <w:allowPNG/>
-</w:webSettings>
-</file>
-
 <file path=word/theme/theme1.xml><?xml version="1.0" encoding="utf-8"?>
 <a:theme xmlns:a="http://schemas.openxmlformats.org/drawingml/2006/main" name="Office Theme">
   <a:themeElements>
@@ -7523,7 +7072,7 @@
 </file>
 
 <file path=customXml/itemProps1.xml><?xml version="1.0" encoding="utf-8"?>
-<ds:datastoreItem xmlns:ds="http://schemas.openxmlformats.org/officeDocument/2006/customXml" ds:itemID="{4DFC0FE1-94B6-4414-BEF3-77F49BE25E0D}">
+<ds:datastoreItem xmlns:ds="http://schemas.openxmlformats.org/officeDocument/2006/customXml" ds:itemID="{8E7B017E-D14D-4DB9-9A9D-96E4ED1A1281}">
   <ds:schemaRefs>
     <ds:schemaRef ds:uri="http://schemas.openxmlformats.org/officeDocument/2006/bibliography"/>
   </ds:schemaRefs>

</xml_diff>